<commit_message>
Updating taxonomies and rqs
</commit_message>
<xml_diff>
--- a/Istruzioni_Appraisal_Extraction.docx
+++ b/Istruzioni_Appraisal_Extraction.docx
@@ -164,7 +164,14 @@
         <w:pStyle w:val="Paragrafoelenco"/>
       </w:pPr>
       <w:r>
-        <w:t xml:space="preserve">N.B.: </w:t>
+        <w:rPr>
+          <w:b/>
+          <w:bCs/>
+        </w:rPr>
+        <w:t>N.B.:</w:t>
+      </w:r>
+      <w:r>
+        <w:t xml:space="preserve"> </w:t>
       </w:r>
       <w:r>
         <w:t xml:space="preserve">per i </w:t>
@@ -277,6 +284,46 @@
       <w:proofErr w:type="spellEnd"/>
       <w:r>
         <w:t xml:space="preserve"> verranno semplicemente ignorati durante questa fase</w:t>
+      </w:r>
+    </w:p>
+    <w:p>
+      <w:r>
+        <w:rPr>
+          <w:b/>
+          <w:bCs/>
+        </w:rPr>
+        <w:t xml:space="preserve">N.B.: </w:t>
+      </w:r>
+      <w:r>
+        <w:t xml:space="preserve">le classi delle </w:t>
+      </w:r>
+      <w:proofErr w:type="gramStart"/>
+      <w:r>
+        <w:t>3</w:t>
+      </w:r>
+      <w:proofErr w:type="gramEnd"/>
+      <w:r>
+        <w:t xml:space="preserve"> tassonomie provengono dal survey originale di </w:t>
+      </w:r>
+      <w:proofErr w:type="spellStart"/>
+      <w:r>
+        <w:t>Yoo</w:t>
+      </w:r>
+      <w:proofErr w:type="spellEnd"/>
+      <w:r>
+        <w:t xml:space="preserve"> ed Harman (il cui pdf è all’interno della cartella root). Essi, per ciascun metodo (minimizzazione, selezione e prioritizzazione), definirono una tassonomia degli approcci esistenti in letteratura sino a quel momento. L’idea è provare ad inserire i metodi indicati nei paper raccolti all’interno di una </w:t>
+      </w:r>
+      <w:r>
+        <w:lastRenderedPageBreak/>
+        <w:t xml:space="preserve">delle classi già definite da </w:t>
+      </w:r>
+      <w:proofErr w:type="spellStart"/>
+      <w:r>
+        <w:t>Yoo</w:t>
+      </w:r>
+      <w:proofErr w:type="spellEnd"/>
+      <w:r>
+        <w:t xml:space="preserve"> ed Harman. Nel caso in cui ciò non fosse possibile, si risponda alla RQ 1.2 con una descrizione generica del metodo e/o provando ad assegnarne un’etichetta nuova.</w:t>
       </w:r>
     </w:p>
     <w:sectPr>

</xml_diff>